<commit_message>
add and fix constrains
</commit_message>
<xml_diff>
--- a/table erd specification.docx
+++ b/table erd specification.docx
@@ -1090,7 +1090,6 @@
               <w:rPr>
                 <w:rFonts w:ascii="Verdana" w:hAnsi="Verdana"/>
                 <w:sz w:val="20"/>
-                <w:highlight w:val="yellow"/>
               </w:rPr>
               <w:t>(</w:t>
             </w:r>
@@ -1099,7 +1098,6 @@
               <w:rPr>
                 <w:rFonts w:ascii="Verdana" w:hAnsi="Verdana"/>
                 <w:sz w:val="20"/>
-                <w:highlight w:val="yellow"/>
               </w:rPr>
               <w:t>player_id</w:t>
             </w:r>
@@ -1108,7 +1106,6 @@
               <w:rPr>
                 <w:rFonts w:ascii="Verdana" w:hAnsi="Verdana"/>
                 <w:sz w:val="20"/>
-                <w:highlight w:val="yellow"/>
               </w:rPr>
               <w:t xml:space="preserve">, </w:t>
             </w:r>
@@ -1117,7 +1114,6 @@
               <w:rPr>
                 <w:rFonts w:ascii="Verdana" w:hAnsi="Verdana"/>
                 <w:sz w:val="20"/>
-                <w:highlight w:val="yellow"/>
               </w:rPr>
               <w:t>team_id</w:t>
             </w:r>
@@ -1126,7 +1122,6 @@
               <w:rPr>
                 <w:rFonts w:ascii="Verdana" w:hAnsi="Verdana"/>
                 <w:sz w:val="20"/>
-                <w:highlight w:val="yellow"/>
               </w:rPr>
               <w:t>)</w:t>
             </w:r>
@@ -1240,30 +1235,14 @@
               </w:rPr>
               <w:t>fk_team_players</w:t>
             </w:r>
+            <w:r>
+              <w:rPr>
+                <w:rFonts w:ascii="Verdana" w:hAnsi="Verdana"/>
+                <w:sz w:val="20"/>
+              </w:rPr>
+              <w:t>_player_id</w:t>
+            </w:r>
             <w:proofErr w:type="spellEnd"/>
-            <w:r>
-              <w:rPr>
-                <w:rFonts w:ascii="Verdana" w:hAnsi="Verdana"/>
-                <w:sz w:val="20"/>
-              </w:rPr>
-              <w:t>(</w:t>
-            </w:r>
-            <w:proofErr w:type="spellStart"/>
-            <w:r>
-              <w:rPr>
-                <w:rFonts w:ascii="Verdana" w:hAnsi="Verdana"/>
-                <w:sz w:val="20"/>
-              </w:rPr>
-              <w:t>player_id</w:t>
-            </w:r>
-            <w:proofErr w:type="spellEnd"/>
-            <w:r>
-              <w:rPr>
-                <w:rFonts w:ascii="Verdana" w:hAnsi="Verdana"/>
-                <w:sz w:val="20"/>
-              </w:rPr>
-              <w:t>)</w:t>
-            </w:r>
           </w:p>
         </w:tc>
         <w:tc>
@@ -1380,7 +1359,7 @@
                 <w:rFonts w:ascii="Verdana" w:hAnsi="Verdana"/>
                 <w:sz w:val="20"/>
               </w:rPr>
-              <w:t>(</w:t>
+              <w:t xml:space="preserve"> </w:t>
             </w:r>
             <w:proofErr w:type="spellStart"/>
             <w:r>
@@ -1391,13 +1370,6 @@
               <w:t>team_id</w:t>
             </w:r>
             <w:proofErr w:type="spellEnd"/>
-            <w:r>
-              <w:rPr>
-                <w:rFonts w:ascii="Verdana" w:hAnsi="Verdana"/>
-                <w:sz w:val="20"/>
-              </w:rPr>
-              <w:t>)</w:t>
-            </w:r>
           </w:p>
         </w:tc>
         <w:tc>
@@ -2924,7 +2896,7 @@
                 <w:rFonts w:ascii="Verdana" w:hAnsi="Verdana"/>
                 <w:sz w:val="20"/>
               </w:rPr>
-              <w:t>5</w:t>
+              <w:t>10</w:t>
             </w:r>
             <w:r>
               <w:rPr>
@@ -3654,30 +3626,14 @@
               </w:rPr>
               <w:t>fk_tournaments</w:t>
             </w:r>
+            <w:r>
+              <w:rPr>
+                <w:rFonts w:ascii="Verdana" w:hAnsi="Verdana"/>
+                <w:sz w:val="20"/>
+              </w:rPr>
+              <w:t>_genre_id</w:t>
+            </w:r>
             <w:proofErr w:type="spellEnd"/>
-            <w:r>
-              <w:rPr>
-                <w:rFonts w:ascii="Verdana" w:hAnsi="Verdana"/>
-                <w:sz w:val="20"/>
-              </w:rPr>
-              <w:t>(</w:t>
-            </w:r>
-            <w:proofErr w:type="spellStart"/>
-            <w:r>
-              <w:rPr>
-                <w:rFonts w:ascii="Verdana" w:hAnsi="Verdana"/>
-                <w:sz w:val="20"/>
-              </w:rPr>
-              <w:t>genre_id</w:t>
-            </w:r>
-            <w:proofErr w:type="spellEnd"/>
-            <w:r>
-              <w:rPr>
-                <w:rFonts w:ascii="Verdana" w:hAnsi="Verdana"/>
-                <w:sz w:val="20"/>
-              </w:rPr>
-              <w:t>)</w:t>
-            </w:r>
           </w:p>
         </w:tc>
         <w:tc>
@@ -3703,8 +3659,6 @@
         </w:tc>
       </w:tr>
     </w:tbl>
-    <w:p/>
-    <w:p/>
     <w:p/>
     <w:p/>
     <w:p/>
@@ -3764,6 +3718,7 @@
                 <w:sz w:val="20"/>
                 <w:szCs w:val="20"/>
               </w:rPr>
+              <w:lastRenderedPageBreak/>
               <w:t>Attribute</w:t>
             </w:r>
           </w:p>
@@ -4131,22 +4086,12 @@
               <w:t>fk_tournament_participants</w:t>
             </w:r>
             <w:proofErr w:type="spellEnd"/>
-          </w:p>
-          <w:p>
-            <w:pPr>
-              <w:pStyle w:val="NormalIndent12"/>
-              <w:ind w:left="34" w:firstLine="0"/>
-              <w:rPr>
-                <w:rFonts w:ascii="Verdana" w:hAnsi="Verdana"/>
-                <w:sz w:val="20"/>
-              </w:rPr>
-            </w:pPr>
-            <w:r>
-              <w:rPr>
-                <w:rFonts w:ascii="Verdana" w:hAnsi="Verdana"/>
-                <w:sz w:val="20"/>
-              </w:rPr>
-              <w:t>(</w:t>
+            <w:r>
+              <w:rPr>
+                <w:rFonts w:ascii="Verdana" w:hAnsi="Verdana"/>
+                <w:sz w:val="20"/>
+              </w:rPr>
+              <w:t xml:space="preserve">_ </w:t>
             </w:r>
             <w:proofErr w:type="spellStart"/>
             <w:r>
@@ -4157,13 +4102,6 @@
               <w:t>tournament_id</w:t>
             </w:r>
             <w:proofErr w:type="spellEnd"/>
-            <w:r>
-              <w:rPr>
-                <w:rFonts w:ascii="Verdana" w:hAnsi="Verdana"/>
-                <w:sz w:val="20"/>
-              </w:rPr>
-              <w:t>)</w:t>
-            </w:r>
           </w:p>
         </w:tc>
         <w:tc>
@@ -4291,22 +4229,12 @@
               <w:t>fk_tournament_participants</w:t>
             </w:r>
             <w:proofErr w:type="spellEnd"/>
-          </w:p>
-          <w:p>
-            <w:pPr>
-              <w:pStyle w:val="NormalIndent12"/>
-              <w:ind w:left="34" w:firstLine="0"/>
-              <w:rPr>
-                <w:rFonts w:ascii="Verdana" w:hAnsi="Verdana"/>
-                <w:sz w:val="20"/>
-              </w:rPr>
-            </w:pPr>
-            <w:r>
-              <w:rPr>
-                <w:rFonts w:ascii="Verdana" w:hAnsi="Verdana"/>
-                <w:sz w:val="20"/>
-              </w:rPr>
-              <w:t>(</w:t>
+            <w:r>
+              <w:rPr>
+                <w:rFonts w:ascii="Verdana" w:hAnsi="Verdana"/>
+                <w:sz w:val="20"/>
+              </w:rPr>
+              <w:t xml:space="preserve">_ </w:t>
             </w:r>
             <w:proofErr w:type="spellStart"/>
             <w:r>
@@ -4317,18 +4245,11 @@
               <w:t>player_id</w:t>
             </w:r>
             <w:proofErr w:type="spellEnd"/>
-            <w:r>
-              <w:rPr>
-                <w:rFonts w:ascii="Verdana" w:hAnsi="Verdana"/>
-                <w:sz w:val="20"/>
-              </w:rPr>
-              <w:t>)</w:t>
-            </w:r>
-          </w:p>
-          <w:p>
-            <w:pPr>
-              <w:pStyle w:val="NormalIndent12"/>
-              <w:ind w:left="34" w:firstLine="0"/>
+          </w:p>
+          <w:p>
+            <w:pPr>
+              <w:pStyle w:val="NormalIndent12"/>
+              <w:ind w:left="0" w:firstLine="0"/>
               <w:rPr>
                 <w:rFonts w:ascii="Verdana" w:hAnsi="Verdana"/>
                 <w:sz w:val="20"/>
@@ -4460,22 +4381,12 @@
               <w:t>fk_tournament_participants</w:t>
             </w:r>
             <w:proofErr w:type="spellEnd"/>
-          </w:p>
-          <w:p>
-            <w:pPr>
-              <w:pStyle w:val="NormalIndent12"/>
-              <w:ind w:left="0" w:firstLine="0"/>
-              <w:rPr>
-                <w:rFonts w:ascii="Verdana" w:hAnsi="Verdana"/>
-                <w:sz w:val="20"/>
-              </w:rPr>
-            </w:pPr>
-            <w:r>
-              <w:rPr>
-                <w:rFonts w:ascii="Verdana" w:hAnsi="Verdana"/>
-                <w:sz w:val="20"/>
-              </w:rPr>
-              <w:t>(</w:t>
+            <w:r>
+              <w:rPr>
+                <w:rFonts w:ascii="Verdana" w:hAnsi="Verdana"/>
+                <w:sz w:val="20"/>
+              </w:rPr>
+              <w:t xml:space="preserve">_ </w:t>
             </w:r>
             <w:proofErr w:type="spellStart"/>
             <w:r>
@@ -4486,23 +4397,6 @@
               <w:t>team_id</w:t>
             </w:r>
             <w:proofErr w:type="spellEnd"/>
-            <w:r>
-              <w:rPr>
-                <w:rFonts w:ascii="Verdana" w:hAnsi="Verdana"/>
-                <w:sz w:val="20"/>
-              </w:rPr>
-              <w:t>)</w:t>
-            </w:r>
-          </w:p>
-          <w:p>
-            <w:pPr>
-              <w:pStyle w:val="NormalIndent12"/>
-              <w:ind w:left="0" w:firstLine="0"/>
-              <w:rPr>
-                <w:rFonts w:ascii="Verdana" w:hAnsi="Verdana"/>
-                <w:sz w:val="20"/>
-              </w:rPr>
-            </w:pPr>
           </w:p>
         </w:tc>
         <w:tc>
@@ -4960,30 +4854,14 @@
               </w:rPr>
               <w:t>fk_prizes</w:t>
             </w:r>
+            <w:r>
+              <w:rPr>
+                <w:rFonts w:ascii="Verdana" w:hAnsi="Verdana"/>
+                <w:sz w:val="20"/>
+              </w:rPr>
+              <w:t>_sponsor_id</w:t>
+            </w:r>
             <w:proofErr w:type="spellEnd"/>
-            <w:r>
-              <w:rPr>
-                <w:rFonts w:ascii="Verdana" w:hAnsi="Verdana"/>
-                <w:sz w:val="20"/>
-              </w:rPr>
-              <w:t>(</w:t>
-            </w:r>
-            <w:proofErr w:type="spellStart"/>
-            <w:r>
-              <w:rPr>
-                <w:rFonts w:ascii="Verdana" w:hAnsi="Verdana"/>
-                <w:sz w:val="20"/>
-              </w:rPr>
-              <w:t>sponsor_id</w:t>
-            </w:r>
-            <w:proofErr w:type="spellEnd"/>
-            <w:r>
-              <w:rPr>
-                <w:rFonts w:ascii="Verdana" w:hAnsi="Verdana"/>
-                <w:sz w:val="20"/>
-              </w:rPr>
-              <w:t>)</w:t>
-            </w:r>
           </w:p>
         </w:tc>
         <w:tc>
@@ -5063,7 +4941,14 @@
                 <w:rFonts w:ascii="Verdana" w:hAnsi="Verdana"/>
                 <w:sz w:val="20"/>
               </w:rPr>
-              <w:t>NUMBER(5)</w:t>
+              <w:t>NUMBER(10</w:t>
+            </w:r>
+            <w:r>
+              <w:rPr>
+                <w:rFonts w:ascii="Verdana" w:hAnsi="Verdana"/>
+                <w:sz w:val="20"/>
+              </w:rPr>
+              <w:t>)</w:t>
             </w:r>
           </w:p>
         </w:tc>
@@ -5095,30 +4980,14 @@
               </w:rPr>
               <w:t>fk_prizes</w:t>
             </w:r>
+            <w:r>
+              <w:rPr>
+                <w:rFonts w:ascii="Verdana" w:hAnsi="Verdana"/>
+                <w:sz w:val="20"/>
+              </w:rPr>
+              <w:t>_tournament_id</w:t>
+            </w:r>
             <w:proofErr w:type="spellEnd"/>
-            <w:r>
-              <w:rPr>
-                <w:rFonts w:ascii="Verdana" w:hAnsi="Verdana"/>
-                <w:sz w:val="20"/>
-              </w:rPr>
-              <w:t>(</w:t>
-            </w:r>
-            <w:proofErr w:type="spellStart"/>
-            <w:r>
-              <w:rPr>
-                <w:rFonts w:ascii="Verdana" w:hAnsi="Verdana"/>
-                <w:sz w:val="20"/>
-              </w:rPr>
-              <w:t>tournament_id</w:t>
-            </w:r>
-            <w:proofErr w:type="spellEnd"/>
-            <w:r>
-              <w:rPr>
-                <w:rFonts w:ascii="Verdana" w:hAnsi="Verdana"/>
-                <w:sz w:val="20"/>
-              </w:rPr>
-              <w:t>)</w:t>
-            </w:r>
           </w:p>
         </w:tc>
         <w:tc>
@@ -5204,6 +5073,13 @@
                 <w:rFonts w:ascii="Verdana" w:hAnsi="Verdana"/>
                 <w:sz w:val="20"/>
               </w:rPr>
+              <w:t>1</w:t>
+            </w:r>
+            <w:r>
+              <w:rPr>
+                <w:rFonts w:ascii="Verdana" w:hAnsi="Verdana"/>
+                <w:sz w:val="20"/>
+              </w:rPr>
               <w:t>0)</w:t>
             </w:r>
           </w:p>
@@ -5233,6 +5109,23 @@
                 <w:sz w:val="20"/>
               </w:rPr>
               <w:t>NOT NULL</w:t>
+            </w:r>
+          </w:p>
+          <w:p>
+            <w:pPr>
+              <w:pStyle w:val="NormalIndent12"/>
+              <w:ind w:left="34" w:firstLine="0"/>
+              <w:rPr>
+                <w:rFonts w:ascii="Verdana" w:hAnsi="Verdana"/>
+                <w:sz w:val="20"/>
+              </w:rPr>
+            </w:pPr>
+            <w:r>
+              <w:rPr>
+                <w:rFonts w:ascii="Verdana" w:hAnsi="Verdana"/>
+                <w:sz w:val="20"/>
+              </w:rPr>
+              <w:t>UNIQUE</w:t>
             </w:r>
           </w:p>
         </w:tc>
@@ -6013,15 +5906,6 @@
                 <w:sz w:val="20"/>
               </w:rPr>
             </w:pPr>
-            <w:proofErr w:type="spellStart"/>
-            <w:r>
-              <w:rPr>
-                <w:rFonts w:ascii="Verdana" w:hAnsi="Verdana"/>
-                <w:sz w:val="20"/>
-              </w:rPr>
-              <w:t>sysdate</w:t>
-            </w:r>
-            <w:proofErr w:type="spellEnd"/>
           </w:p>
         </w:tc>
       </w:tr>
@@ -6211,6 +6095,109 @@
               </w:rPr>
               <w:t>NOT NULL</w:t>
             </w:r>
+          </w:p>
+        </w:tc>
+        <w:tc>
+          <w:tcPr>
+            <w:tcW w:w="1480" w:type="dxa"/>
+            <w:tcBorders>
+              <w:top w:val="single" w:sz="4" w:space="0" w:color="auto"/>
+              <w:left w:val="single" w:sz="4" w:space="0" w:color="auto"/>
+              <w:bottom w:val="single" w:sz="4" w:space="0" w:color="auto"/>
+              <w:right w:val="single" w:sz="4" w:space="0" w:color="auto"/>
+            </w:tcBorders>
+          </w:tcPr>
+          <w:p>
+            <w:pPr>
+              <w:pStyle w:val="NormalIndent12"/>
+              <w:ind w:left="34" w:firstLine="0"/>
+              <w:rPr>
+                <w:rFonts w:ascii="Verdana" w:hAnsi="Verdana"/>
+                <w:sz w:val="20"/>
+              </w:rPr>
+            </w:pPr>
+          </w:p>
+        </w:tc>
+      </w:tr>
+      <w:tr>
+        <w:tc>
+          <w:tcPr>
+            <w:tcW w:w="2370" w:type="dxa"/>
+            <w:tcBorders>
+              <w:top w:val="single" w:sz="4" w:space="0" w:color="auto"/>
+              <w:left w:val="single" w:sz="4" w:space="0" w:color="auto"/>
+              <w:bottom w:val="single" w:sz="4" w:space="0" w:color="auto"/>
+              <w:right w:val="single" w:sz="4" w:space="0" w:color="auto"/>
+            </w:tcBorders>
+          </w:tcPr>
+          <w:p>
+            <w:pPr>
+              <w:pStyle w:val="NormalIndent12"/>
+              <w:rPr>
+                <w:rFonts w:ascii="Verdana" w:hAnsi="Verdana"/>
+                <w:sz w:val="20"/>
+              </w:rPr>
+            </w:pPr>
+            <w:bookmarkStart w:id="0" w:name="_GoBack"/>
+            <w:proofErr w:type="spellStart"/>
+            <w:r>
+              <w:rPr>
+                <w:rFonts w:ascii="Verdana" w:hAnsi="Verdana"/>
+                <w:sz w:val="20"/>
+              </w:rPr>
+              <w:t>sponsor_advert</w:t>
+            </w:r>
+            <w:bookmarkEnd w:id="0"/>
+            <w:proofErr w:type="spellEnd"/>
+          </w:p>
+        </w:tc>
+        <w:tc>
+          <w:tcPr>
+            <w:tcW w:w="1792" w:type="dxa"/>
+            <w:tcBorders>
+              <w:top w:val="single" w:sz="4" w:space="0" w:color="auto"/>
+              <w:left w:val="single" w:sz="4" w:space="0" w:color="auto"/>
+              <w:bottom w:val="single" w:sz="4" w:space="0" w:color="auto"/>
+              <w:right w:val="single" w:sz="4" w:space="0" w:color="auto"/>
+            </w:tcBorders>
+          </w:tcPr>
+          <w:p>
+            <w:pPr>
+              <w:pStyle w:val="NormalIndent12"/>
+              <w:ind w:left="34" w:firstLine="0"/>
+              <w:rPr>
+                <w:rFonts w:ascii="Verdana" w:hAnsi="Verdana"/>
+                <w:sz w:val="20"/>
+              </w:rPr>
+            </w:pPr>
+            <w:r>
+              <w:rPr>
+                <w:rFonts w:ascii="Verdana" w:hAnsi="Verdana"/>
+                <w:sz w:val="20"/>
+              </w:rPr>
+              <w:t>VARCHAR2(15)</w:t>
+            </w:r>
+          </w:p>
+        </w:tc>
+        <w:tc>
+          <w:tcPr>
+            <w:tcW w:w="3266" w:type="dxa"/>
+            <w:tcBorders>
+              <w:top w:val="single" w:sz="4" w:space="0" w:color="auto"/>
+              <w:left w:val="single" w:sz="4" w:space="0" w:color="auto"/>
+              <w:bottom w:val="single" w:sz="4" w:space="0" w:color="auto"/>
+              <w:right w:val="single" w:sz="4" w:space="0" w:color="auto"/>
+            </w:tcBorders>
+          </w:tcPr>
+          <w:p>
+            <w:pPr>
+              <w:pStyle w:val="NormalIndent12"/>
+              <w:ind w:left="34" w:firstLine="0"/>
+              <w:rPr>
+                <w:rFonts w:ascii="Verdana" w:hAnsi="Verdana"/>
+                <w:sz w:val="20"/>
+              </w:rPr>
+            </w:pPr>
           </w:p>
         </w:tc>
         <w:tc>
@@ -6686,6 +6673,13 @@
               </w:rPr>
               <w:t>fk_game_participants</w:t>
             </w:r>
+            <w:r>
+              <w:rPr>
+                <w:rFonts w:ascii="Verdana" w:hAnsi="Verdana"/>
+                <w:sz w:val="20"/>
+              </w:rPr>
+              <w:t>_game_id</w:t>
+            </w:r>
             <w:proofErr w:type="spellEnd"/>
           </w:p>
           <w:p>
@@ -6697,29 +6691,6 @@
                 <w:sz w:val="20"/>
               </w:rPr>
             </w:pPr>
-            <w:r>
-              <w:rPr>
-                <w:rFonts w:ascii="Verdana" w:hAnsi="Verdana"/>
-                <w:sz w:val="20"/>
-              </w:rPr>
-              <w:t>(</w:t>
-            </w:r>
-            <w:proofErr w:type="spellStart"/>
-            <w:r>
-              <w:rPr>
-                <w:rFonts w:ascii="Verdana" w:hAnsi="Verdana"/>
-                <w:sz w:val="20"/>
-              </w:rPr>
-              <w:t>game_id</w:t>
-            </w:r>
-            <w:proofErr w:type="spellEnd"/>
-            <w:r>
-              <w:rPr>
-                <w:rFonts w:ascii="Verdana" w:hAnsi="Verdana"/>
-                <w:sz w:val="20"/>
-              </w:rPr>
-              <w:t>)</w:t>
-            </w:r>
           </w:p>
         </w:tc>
         <w:tc>
@@ -6831,22 +6802,12 @@
               <w:t>fk_game_participant_id</w:t>
             </w:r>
             <w:proofErr w:type="spellEnd"/>
-          </w:p>
-          <w:p>
-            <w:pPr>
-              <w:pStyle w:val="NormalIndent12"/>
-              <w:ind w:left="34" w:firstLine="0"/>
-              <w:rPr>
-                <w:rFonts w:ascii="Verdana" w:hAnsi="Verdana"/>
-                <w:sz w:val="20"/>
-              </w:rPr>
-            </w:pPr>
-            <w:r>
-              <w:rPr>
-                <w:rFonts w:ascii="Verdana" w:hAnsi="Verdana"/>
-                <w:sz w:val="20"/>
-              </w:rPr>
-              <w:t>(</w:t>
+            <w:r>
+              <w:rPr>
+                <w:rFonts w:ascii="Verdana" w:hAnsi="Verdana"/>
+                <w:sz w:val="20"/>
+              </w:rPr>
+              <w:t xml:space="preserve">_ </w:t>
             </w:r>
             <w:proofErr w:type="spellStart"/>
             <w:r>
@@ -6857,13 +6818,16 @@
               <w:t>tournament_participant_id</w:t>
             </w:r>
             <w:proofErr w:type="spellEnd"/>
-            <w:r>
-              <w:rPr>
-                <w:rFonts w:ascii="Verdana" w:hAnsi="Verdana"/>
-                <w:sz w:val="20"/>
-              </w:rPr>
-              <w:t>)</w:t>
-            </w:r>
+          </w:p>
+          <w:p>
+            <w:pPr>
+              <w:pStyle w:val="NormalIndent12"/>
+              <w:ind w:left="34" w:firstLine="0"/>
+              <w:rPr>
+                <w:rFonts w:ascii="Verdana" w:hAnsi="Verdana"/>
+                <w:sz w:val="20"/>
+              </w:rPr>
+            </w:pPr>
           </w:p>
         </w:tc>
         <w:tc>
@@ -6902,12 +6866,6 @@
           <w:noProof/>
         </w:rPr>
       </w:pPr>
-      <w:r>
-        <w:rPr>
-          <w:noProof/>
-        </w:rPr>
-        <w:t>‘</w:t>
-      </w:r>
     </w:p>
     <w:tbl>
       <w:tblPr>
@@ -7249,9 +7207,16 @@
                 <w:rFonts w:ascii="Verdana" w:hAnsi="Verdana"/>
                 <w:sz w:val="20"/>
               </w:rPr>
-              <w:t>game_name</w:t>
+              <w:t>game_session_time</w:t>
             </w:r>
             <w:proofErr w:type="spellEnd"/>
+            <w:r>
+              <w:rPr>
+                <w:rFonts w:ascii="Verdana" w:hAnsi="Verdana"/>
+                <w:sz w:val="20"/>
+              </w:rPr>
+              <w:t xml:space="preserve"> </w:t>
+            </w:r>
           </w:p>
         </w:tc>
         <w:tc>
@@ -7278,7 +7243,7 @@
                 <w:rFonts w:ascii="Verdana" w:hAnsi="Verdana"/>
                 <w:sz w:val="20"/>
               </w:rPr>
-              <w:t>VARCHAR2(15)</w:t>
+              <w:t>NUMBER(10)</w:t>
             </w:r>
           </w:p>
         </w:tc>
@@ -7424,32 +7389,9 @@
                 <w:rFonts w:ascii="Verdana" w:hAnsi="Verdana"/>
                 <w:sz w:val="20"/>
               </w:rPr>
-              <w:t>fk_games</w:t>
+              <w:t>fk_games_round_id</w:t>
             </w:r>
             <w:proofErr w:type="spellEnd"/>
-            <w:r>
-              <w:rPr>
-                <w:rFonts w:ascii="Verdana" w:hAnsi="Verdana"/>
-                <w:sz w:val="20"/>
-              </w:rPr>
-              <w:t>(</w:t>
-            </w:r>
-            <w:proofErr w:type="spellStart"/>
-            <w:r>
-              <w:rPr>
-                <w:rFonts w:ascii="Verdana" w:hAnsi="Verdana"/>
-                <w:sz w:val="20"/>
-              </w:rPr>
-              <w:t>round_id</w:t>
-            </w:r>
-            <w:proofErr w:type="spellEnd"/>
-            <w:r>
-              <w:rPr>
-                <w:rFonts w:ascii="Verdana" w:hAnsi="Verdana"/>
-                <w:sz w:val="20"/>
-              </w:rPr>
-              <w:t>)</w:t>
-            </w:r>
           </w:p>
         </w:tc>
         <w:tc>
@@ -7895,32 +7837,9 @@
                 <w:rFonts w:ascii="Verdana" w:hAnsi="Verdana"/>
                 <w:sz w:val="20"/>
               </w:rPr>
-              <w:t>fk_statistics</w:t>
+              <w:t>fk_statistics_game_id</w:t>
             </w:r>
             <w:proofErr w:type="spellEnd"/>
-            <w:r>
-              <w:rPr>
-                <w:rFonts w:ascii="Verdana" w:hAnsi="Verdana"/>
-                <w:sz w:val="20"/>
-              </w:rPr>
-              <w:t>(</w:t>
-            </w:r>
-            <w:proofErr w:type="spellStart"/>
-            <w:r>
-              <w:rPr>
-                <w:rFonts w:ascii="Verdana" w:hAnsi="Verdana"/>
-                <w:sz w:val="20"/>
-              </w:rPr>
-              <w:t>game_id</w:t>
-            </w:r>
-            <w:proofErr w:type="spellEnd"/>
-            <w:r>
-              <w:rPr>
-                <w:rFonts w:ascii="Verdana" w:hAnsi="Verdana"/>
-                <w:sz w:val="20"/>
-              </w:rPr>
-              <w:t>)</w:t>
-            </w:r>
           </w:p>
         </w:tc>
         <w:tc>
@@ -9072,9 +8991,7 @@
           <w:noProof/>
         </w:rPr>
       </w:pPr>
-      <w:bookmarkStart w:id="0" w:name="_GoBack"/>
     </w:p>
-    <w:bookmarkEnd w:id="0"/>
     <w:p>
       <w:r>
         <w:rPr>

</xml_diff>

<commit_message>
add composite primary key
</commit_message>
<xml_diff>
--- a/table erd specification.docx
+++ b/table erd specification.docx
@@ -1007,160 +1007,6 @@
               <w:bottom w:val="single" w:sz="4" w:space="0" w:color="auto"/>
               <w:right w:val="single" w:sz="4" w:space="0" w:color="auto"/>
             </w:tcBorders>
-            <w:hideMark/>
-          </w:tcPr>
-          <w:p>
-            <w:pPr>
-              <w:pStyle w:val="NormalIndent12"/>
-              <w:ind w:left="34" w:firstLine="0"/>
-              <w:rPr>
-                <w:rFonts w:ascii="Verdana" w:hAnsi="Verdana"/>
-                <w:sz w:val="20"/>
-              </w:rPr>
-            </w:pPr>
-            <w:proofErr w:type="spellStart"/>
-            <w:r>
-              <w:rPr>
-                <w:rFonts w:ascii="Verdana" w:hAnsi="Verdana"/>
-                <w:sz w:val="20"/>
-              </w:rPr>
-              <w:t>team_player_id</w:t>
-            </w:r>
-            <w:proofErr w:type="spellEnd"/>
-          </w:p>
-        </w:tc>
-        <w:tc>
-          <w:tcPr>
-            <w:tcW w:w="1792" w:type="dxa"/>
-            <w:tcBorders>
-              <w:top w:val="single" w:sz="4" w:space="0" w:color="auto"/>
-              <w:left w:val="single" w:sz="4" w:space="0" w:color="auto"/>
-              <w:bottom w:val="single" w:sz="4" w:space="0" w:color="auto"/>
-              <w:right w:val="single" w:sz="4" w:space="0" w:color="auto"/>
-            </w:tcBorders>
-          </w:tcPr>
-          <w:p>
-            <w:pPr>
-              <w:pStyle w:val="NormalIndent12"/>
-              <w:ind w:left="34" w:firstLine="0"/>
-              <w:rPr>
-                <w:rFonts w:ascii="Verdana" w:hAnsi="Verdana"/>
-                <w:sz w:val="20"/>
-              </w:rPr>
-            </w:pPr>
-            <w:r>
-              <w:rPr>
-                <w:rFonts w:ascii="Verdana" w:hAnsi="Verdana"/>
-                <w:sz w:val="20"/>
-              </w:rPr>
-              <w:t>NUMBER(10)</w:t>
-            </w:r>
-          </w:p>
-        </w:tc>
-        <w:tc>
-          <w:tcPr>
-            <w:tcW w:w="3328" w:type="dxa"/>
-            <w:tcBorders>
-              <w:top w:val="single" w:sz="4" w:space="0" w:color="auto"/>
-              <w:left w:val="single" w:sz="4" w:space="0" w:color="auto"/>
-              <w:bottom w:val="single" w:sz="4" w:space="0" w:color="auto"/>
-              <w:right w:val="single" w:sz="4" w:space="0" w:color="auto"/>
-            </w:tcBorders>
-            <w:hideMark/>
-          </w:tcPr>
-          <w:p>
-            <w:pPr>
-              <w:pStyle w:val="NormalIndent12"/>
-              <w:ind w:left="34" w:firstLine="0"/>
-              <w:rPr>
-                <w:rFonts w:ascii="Verdana" w:hAnsi="Verdana"/>
-                <w:sz w:val="20"/>
-              </w:rPr>
-            </w:pPr>
-            <w:proofErr w:type="spellStart"/>
-            <w:r>
-              <w:rPr>
-                <w:rFonts w:ascii="Verdana" w:hAnsi="Verdana"/>
-                <w:sz w:val="20"/>
-              </w:rPr>
-              <w:t>pk_team_players</w:t>
-            </w:r>
-            <w:proofErr w:type="spellEnd"/>
-            <w:r>
-              <w:rPr>
-                <w:rFonts w:ascii="Verdana" w:hAnsi="Verdana"/>
-                <w:sz w:val="20"/>
-              </w:rPr>
-              <w:t>(</w:t>
-            </w:r>
-            <w:proofErr w:type="spellStart"/>
-            <w:r>
-              <w:rPr>
-                <w:rFonts w:ascii="Verdana" w:hAnsi="Verdana"/>
-                <w:sz w:val="20"/>
-              </w:rPr>
-              <w:t>player_id</w:t>
-            </w:r>
-            <w:proofErr w:type="spellEnd"/>
-            <w:r>
-              <w:rPr>
-                <w:rFonts w:ascii="Verdana" w:hAnsi="Verdana"/>
-                <w:sz w:val="20"/>
-              </w:rPr>
-              <w:t xml:space="preserve">, </w:t>
-            </w:r>
-            <w:proofErr w:type="spellStart"/>
-            <w:r>
-              <w:rPr>
-                <w:rFonts w:ascii="Verdana" w:hAnsi="Verdana"/>
-                <w:sz w:val="20"/>
-              </w:rPr>
-              <w:t>team_id</w:t>
-            </w:r>
-            <w:proofErr w:type="spellEnd"/>
-            <w:r>
-              <w:rPr>
-                <w:rFonts w:ascii="Verdana" w:hAnsi="Verdana"/>
-                <w:sz w:val="20"/>
-              </w:rPr>
-              <w:t>)</w:t>
-            </w:r>
-            <w:bookmarkStart w:id="0" w:name="_GoBack"/>
-            <w:bookmarkEnd w:id="0"/>
-          </w:p>
-        </w:tc>
-        <w:tc>
-          <w:tcPr>
-            <w:tcW w:w="1461" w:type="dxa"/>
-            <w:tcBorders>
-              <w:top w:val="single" w:sz="4" w:space="0" w:color="auto"/>
-              <w:left w:val="single" w:sz="4" w:space="0" w:color="auto"/>
-              <w:bottom w:val="single" w:sz="4" w:space="0" w:color="auto"/>
-              <w:right w:val="single" w:sz="4" w:space="0" w:color="auto"/>
-            </w:tcBorders>
-          </w:tcPr>
-          <w:p>
-            <w:pPr>
-              <w:pStyle w:val="NormalIndent12"/>
-              <w:ind w:left="34" w:firstLine="0"/>
-              <w:rPr>
-                <w:rFonts w:ascii="Verdana" w:hAnsi="Verdana"/>
-                <w:sz w:val="20"/>
-              </w:rPr>
-            </w:pPr>
-          </w:p>
-        </w:tc>
-      </w:tr>
-      <w:tr>
-        <w:tc>
-          <w:tcPr>
-            <w:tcW w:w="2327" w:type="dxa"/>
-            <w:tcBorders>
-              <w:top w:val="single" w:sz="4" w:space="0" w:color="auto"/>
-              <w:left w:val="single" w:sz="4" w:space="0" w:color="auto"/>
-              <w:bottom w:val="single" w:sz="4" w:space="0" w:color="auto"/>
-              <w:right w:val="single" w:sz="4" w:space="0" w:color="auto"/>
-            </w:tcBorders>
           </w:tcPr>
           <w:p>
             <w:pPr>
@@ -1517,6 +1363,62 @@
       </w:tr>
     </w:tbl>
     <w:p/>
+    <w:p>
+      <w:proofErr w:type="spellStart"/>
+      <w:r>
+        <w:t>Player_id</w:t>
+      </w:r>
+      <w:proofErr w:type="spellEnd"/>
+      <w:r>
+        <w:t xml:space="preserve"> and </w:t>
+      </w:r>
+      <w:proofErr w:type="spellStart"/>
+      <w:r>
+        <w:t>team_id</w:t>
+      </w:r>
+      <w:proofErr w:type="spellEnd"/>
+      <w:r>
+        <w:t xml:space="preserve"> is used as a </w:t>
+      </w:r>
+      <w:r>
+        <w:t xml:space="preserve">composite </w:t>
+      </w:r>
+      <w:r>
+        <w:t xml:space="preserve">primary </w:t>
+      </w:r>
+      <w:r>
+        <w:t>key</w:t>
+      </w:r>
+      <w:r>
+        <w:t xml:space="preserve"> (</w:t>
+      </w:r>
+      <w:proofErr w:type="spellStart"/>
+      <w:r>
+        <w:t>pk_</w:t>
+      </w:r>
+      <w:r>
+        <w:rPr>
+          <w:rFonts w:ascii="Verdana" w:hAnsi="Verdana"/>
+          <w:sz w:val="20"/>
+        </w:rPr>
+        <w:t>team_players</w:t>
+      </w:r>
+      <w:proofErr w:type="spellEnd"/>
+      <w:r>
+        <w:rPr>
+          <w:rFonts w:ascii="Verdana" w:hAnsi="Verdana"/>
+          <w:sz w:val="20"/>
+        </w:rPr>
+        <w:t>)</w:t>
+      </w:r>
+      <w:r>
+        <w:rPr>
+          <w:rFonts w:ascii="Verdana" w:hAnsi="Verdana"/>
+          <w:sz w:val="20"/>
+        </w:rPr>
+        <w:t>.</w:t>
+      </w:r>
+    </w:p>
     <w:p/>
     <w:tbl>
       <w:tblPr>
@@ -3682,6 +3584,7 @@
         </w:tc>
       </w:tr>
     </w:tbl>
+    <w:p/>
     <w:p/>
     <w:p/>
     <w:p/>
@@ -4446,6 +4349,62 @@
       </w:tr>
     </w:tbl>
     <w:p/>
+    <w:p>
+      <w:pPr>
+        <w:pStyle w:val="NormalIndent12"/>
+        <w:ind w:left="34" w:firstLine="0"/>
+        <w:rPr>
+          <w:rFonts w:ascii="Verdana" w:hAnsi="Verdana"/>
+          <w:sz w:val="20"/>
+        </w:rPr>
+      </w:pPr>
+      <w:proofErr w:type="spellStart"/>
+      <w:r>
+        <w:t>Tournament_id</w:t>
+      </w:r>
+      <w:proofErr w:type="spellEnd"/>
+      <w:r>
+        <w:t xml:space="preserve">, </w:t>
+      </w:r>
+      <w:proofErr w:type="spellStart"/>
+      <w:r>
+        <w:t>player_id</w:t>
+      </w:r>
+      <w:proofErr w:type="spellEnd"/>
+      <w:r>
+        <w:t xml:space="preserve">, </w:t>
+      </w:r>
+      <w:proofErr w:type="spellStart"/>
+      <w:r>
+        <w:t>team_id</w:t>
+      </w:r>
+      <w:proofErr w:type="spellEnd"/>
+      <w:r>
+        <w:t xml:space="preserve"> i</w:t>
+      </w:r>
+      <w:r>
+        <w:t>s used as composite primary key (</w:t>
+      </w:r>
+      <w:proofErr w:type="spellStart"/>
+      <w:r>
+        <w:t>pk_</w:t>
+      </w:r>
+      <w:r>
+        <w:rPr>
+          <w:rFonts w:ascii="Verdana" w:hAnsi="Verdana"/>
+          <w:sz w:val="20"/>
+        </w:rPr>
+        <w:t>tournament_participant_id</w:t>
+      </w:r>
+      <w:proofErr w:type="spellEnd"/>
+      <w:r>
+        <w:t>)</w:t>
+      </w:r>
+      <w:r>
+        <w:t>.</w:t>
+      </w:r>
+    </w:p>
+    <w:p/>
     <w:tbl>
       <w:tblPr>
         <w:tblW w:w="0" w:type="auto"/>
@@ -5399,7 +5358,60 @@
       </w:tr>
     </w:tbl>
     <w:p/>
-    <w:p/>
+    <w:p>
+      <w:pPr>
+        <w:pStyle w:val="NormalIndent12"/>
+        <w:ind w:left="34" w:firstLine="0"/>
+      </w:pPr>
+      <w:proofErr w:type="spellStart"/>
+      <w:r>
+        <w:t>Tournament_id</w:t>
+      </w:r>
+      <w:proofErr w:type="spellEnd"/>
+      <w:r>
+        <w:t xml:space="preserve">, </w:t>
+      </w:r>
+      <w:proofErr w:type="spellStart"/>
+      <w:r>
+        <w:rPr>
+          <w:rFonts w:ascii="Verdana" w:hAnsi="Verdana"/>
+          <w:sz w:val="20"/>
+        </w:rPr>
+        <w:t>sponsor_id</w:t>
+      </w:r>
+      <w:proofErr w:type="spellEnd"/>
+      <w:r>
+        <w:t xml:space="preserve"> is used as composite primary key (</w:t>
+      </w:r>
+      <w:r>
+        <w:rPr>
+          <w:rFonts w:ascii="Verdana" w:hAnsi="Verdana"/>
+          <w:sz w:val="20"/>
+        </w:rPr>
+        <w:t>pk_prizes</w:t>
+      </w:r>
+      <w:r>
+        <w:t>).</w:t>
+      </w:r>
+      <w:bookmarkStart w:id="0" w:name="_GoBack"/>
+      <w:bookmarkEnd w:id="0"/>
+    </w:p>
+    <w:p>
+      <w:pPr>
+        <w:pStyle w:val="NormalIndent12"/>
+        <w:ind w:left="34" w:firstLine="0"/>
+      </w:pPr>
+    </w:p>
+    <w:p>
+      <w:pPr>
+        <w:pStyle w:val="NormalIndent12"/>
+        <w:ind w:left="34" w:firstLine="0"/>
+        <w:rPr>
+          <w:rFonts w:ascii="Verdana" w:hAnsi="Verdana"/>
+          <w:sz w:val="20"/>
+        </w:rPr>
+      </w:pPr>
+    </w:p>
     <w:tbl>
       <w:tblPr>
         <w:tblW w:w="0" w:type="auto"/>
@@ -7078,6 +7090,7 @@
                 <w:rFonts w:ascii="Verdana" w:hAnsi="Verdana"/>
                 <w:sz w:val="20"/>
               </w:rPr>
+              <w:lastRenderedPageBreak/>
               <w:t>games</w:t>
             </w:r>
           </w:p>
@@ -9503,7 +9516,7 @@
   <w:style w:type="paragraph" w:default="1" w:styleId="Normal">
     <w:name w:val="Normal"/>
     <w:qFormat/>
-    <w:rsid w:val="00B5455C"/>
+    <w:rsid w:val="00B803B2"/>
     <w:pPr>
       <w:spacing w:after="0" w:line="240" w:lineRule="auto"/>
     </w:pPr>

</xml_diff>